<commit_message>
Finish adding example record books
</commit_message>
<xml_diff>
--- a/book/Section6.docx
+++ b/book/Section6.docx
@@ -3,9 +3,104 @@
 <w:document xmlns:wpc="http://schemas.microsoft.com/office/word/2010/wordprocessingCanvas" xmlns:cx="http://schemas.microsoft.com/office/drawing/2014/chartex" xmlns:cx1="http://schemas.microsoft.com/office/drawing/2015/9/8/chartex" xmlns:cx2="http://schemas.microsoft.com/office/drawing/2015/10/21/chartex" xmlns:cx3="http://schemas.microsoft.com/office/drawing/2016/5/9/chartex" xmlns:cx4="http://schemas.microsoft.com/office/drawing/2016/5/10/chartex" xmlns:cx5="http://schemas.microsoft.com/office/drawing/2016/5/11/chartex" xmlns:cx6="http://schemas.microsoft.com/office/drawing/2016/5/12/chartex" xmlns:cx7="http://schemas.microsoft.com/office/drawing/2016/5/13/chartex" xmlns:cx8="http://schemas.microsoft.com/office/drawing/2016/5/14/chartex" xmlns:mc="http://schemas.openxmlformats.org/markup-compatibility/2006" xmlns:aink="http://schemas.microsoft.com/office/drawing/2016/ink" xmlns:am3d="http://schemas.microsoft.com/office/drawing/2017/model3d" xmlns:o="urn:schemas-microsoft-com:office:office" xmlns:r="http://schemas.openxmlformats.org/officeDocument/2006/relationships" xmlns:m="http://schemas.openxmlformats.org/officeDocument/2006/math" xmlns:v="urn:schemas-microsoft-com:vml" xmlns:wp14="http://schemas.microsoft.com/office/word/2010/wordprocessingDrawing" xmlns:wp="http://schemas.openxmlformats.org/drawingml/2006/wordprocessingDrawing" xmlns:w10="urn:schemas-microsoft-com:office:word" xmlns:w="http://schemas.openxmlformats.org/wordprocessingml/2006/main" xmlns:w14="http://schemas.microsoft.com/office/word/2010/wordml" xmlns:w15="http://schemas.microsoft.com/office/word/2012/wordml" xmlns:w16cid="http://schemas.microsoft.com/office/word/2016/wordml/cid" xmlns:w16se="http://schemas.microsoft.com/office/word/2015/wordml/symex" xmlns:wpg="http://schemas.microsoft.com/office/word/2010/wordprocessingGroup" xmlns:wpi="http://schemas.microsoft.com/office/word/2010/wordprocessingInk" xmlns:wne="http://schemas.microsoft.com/office/word/2006/wordml" xmlns:wps="http://schemas.microsoft.com/office/word/2010/wordprocessingShape" mc:Ignorable="w14 w15 w16se w16cid wp14">
   <w:body>
     <w:p>
+      <w:pPr>
+        <w:pBdr>
+          <w:top w:val="single" w:sz="4" w:space="1" w:color="auto"/>
+          <w:left w:val="single" w:sz="4" w:space="4" w:color="auto"/>
+          <w:bottom w:val="single" w:sz="4" w:space="1" w:color="auto"/>
+          <w:right w:val="single" w:sz="4" w:space="4" w:color="auto"/>
+        </w:pBdr>
+        <w:tabs>
+          <w:tab w:val="left" w:leader="underscore" w:pos="9270"/>
+        </w:tabs>
+        <w:spacing w:before="240" w:after="240" w:line="240" w:lineRule="auto"/>
+        <w:ind w:firstLine="0"/>
+        <w:contextualSpacing/>
+      </w:pPr>
+      <w:r>
+        <w:t xml:space="preserve">Member’s Name: </w:t>
+      </w:r>
+      <w:r>
+        <w:tab/>
+      </w:r>
+    </w:p>
+    <w:p>
+      <w:pPr>
+        <w:pBdr>
+          <w:top w:val="single" w:sz="4" w:space="1" w:color="auto"/>
+          <w:left w:val="single" w:sz="4" w:space="4" w:color="auto"/>
+          <w:bottom w:val="single" w:sz="4" w:space="1" w:color="auto"/>
+          <w:right w:val="single" w:sz="4" w:space="4" w:color="auto"/>
+        </w:pBdr>
+        <w:tabs>
+          <w:tab w:val="left" w:leader="underscore" w:pos="9270"/>
+        </w:tabs>
+        <w:spacing w:after="240" w:line="240" w:lineRule="auto"/>
+        <w:ind w:firstLine="0"/>
+        <w:contextualSpacing/>
+      </w:pPr>
+      <w:r>
+        <w:t xml:space="preserve">4-H Club Name: </w:t>
+      </w:r>
+      <w:r>
+        <w:tab/>
+      </w:r>
+    </w:p>
+    <w:p>
+      <w:pPr>
+        <w:pBdr>
+          <w:top w:val="single" w:sz="4" w:space="1" w:color="auto"/>
+          <w:left w:val="single" w:sz="4" w:space="4" w:color="auto"/>
+          <w:bottom w:val="single" w:sz="4" w:space="1" w:color="auto"/>
+          <w:right w:val="single" w:sz="4" w:space="4" w:color="auto"/>
+        </w:pBdr>
+        <w:tabs>
+          <w:tab w:val="left" w:leader="underscore" w:pos="9270"/>
+        </w:tabs>
+        <w:spacing w:after="240" w:line="240" w:lineRule="auto"/>
+        <w:ind w:firstLine="0"/>
+        <w:contextualSpacing/>
+      </w:pPr>
+      <w:r>
+        <w:t xml:space="preserve">Name of Club Leader: </w:t>
+      </w:r>
+      <w:r>
+        <w:tab/>
+      </w:r>
       <w:bookmarkStart w:id="0" w:name="_GoBack"/>
       <w:bookmarkEnd w:id="0"/>
     </w:p>
+    <w:p>
+      <w:pPr>
+        <w:pBdr>
+          <w:top w:val="single" w:sz="4" w:space="1" w:color="auto"/>
+          <w:left w:val="single" w:sz="4" w:space="4" w:color="auto"/>
+          <w:bottom w:val="single" w:sz="4" w:space="1" w:color="auto"/>
+          <w:right w:val="single" w:sz="4" w:space="4" w:color="auto"/>
+        </w:pBdr>
+        <w:tabs>
+          <w:tab w:val="left" w:leader="underscore" w:pos="3240"/>
+          <w:tab w:val="left" w:leader="underscore" w:pos="6570"/>
+          <w:tab w:val="left" w:leader="underscore" w:pos="9270"/>
+          <w:tab w:val="left" w:leader="underscore" w:pos="9360"/>
+        </w:tabs>
+        <w:spacing w:after="240" w:line="240" w:lineRule="auto"/>
+        <w:ind w:firstLine="0"/>
+        <w:contextualSpacing/>
+      </w:pPr>
+      <w:r>
+        <w:t xml:space="preserve">Report Year: </w:t>
+      </w:r>
+      <w:r>
+        <w:tab/>
+        <w:t xml:space="preserve">Year(s) Enrolled in 4-H: </w:t>
+      </w:r>
+      <w:r>
+        <w:tab/>
+      </w:r>
+    </w:p>
+    <w:p/>
+    <w:p/>
     <w:sectPr>
       <w:headerReference w:type="default" r:id="rId6"/>
       <w:pgSz w:w="12240" w:h="15840"/>
@@ -209,7 +304,7 @@
       </w:pPr>
     </w:pPrDefault>
   </w:docDefaults>
-  <w:latentStyles w:defLockedState="0" w:defUIPriority="99" w:defSemiHidden="0" w:defUnhideWhenUsed="0" w:defQFormat="0" w:count="375">
+  <w:latentStyles w:defLockedState="0" w:defUIPriority="99" w:defSemiHidden="0" w:defUnhideWhenUsed="0" w:defQFormat="0" w:count="376">
     <w:lsdException w:name="Normal" w:uiPriority="0" w:qFormat="1"/>
     <w:lsdException w:name="heading 1" w:uiPriority="9" w:qFormat="1"/>
     <w:lsdException w:name="heading 2" w:semiHidden="1" w:uiPriority="9" w:unhideWhenUsed="1" w:qFormat="1"/>
@@ -582,6 +677,7 @@
     <w:lsdException w:name="Smart Hyperlink" w:semiHidden="1" w:unhideWhenUsed="1"/>
     <w:lsdException w:name="Hashtag" w:semiHidden="1" w:unhideWhenUsed="1"/>
     <w:lsdException w:name="Unresolved Mention" w:semiHidden="1" w:unhideWhenUsed="1"/>
+    <w:lsdException w:name="Smart Link" w:semiHidden="1" w:unhideWhenUsed="1"/>
   </w:latentStyles>
   <w:style w:type="paragraph" w:default="1" w:styleId="Normal">
     <w:name w:val="Normal"/>
@@ -645,6 +741,7 @@
   <w:style w:type="character" w:default="1" w:styleId="DefaultParagraphFont">
     <w:name w:val="Default Paragraph Font"/>
     <w:uiPriority w:val="1"/>
+    <w:semiHidden/>
     <w:unhideWhenUsed/>
   </w:style>
   <w:style w:type="table" w:default="1" w:styleId="TableNormal">

</xml_diff>